<commit_message>
sonarservice on the way...
</commit_message>
<xml_diff>
--- a/sprint2/sprint2.docx
+++ b/sprint2/sprint2.docx
@@ -87,18 +87,10 @@
           <w:noProof/>
         </w:rPr>
         <w:drawing>
-          <wp:anchor distT="0" distB="0" distL="114300" distR="114300" simplePos="0" relativeHeight="251659264" behindDoc="0" locked="0" layoutInCell="1" allowOverlap="1" wp14:anchorId="5219571B" wp14:editId="53150FD5">
-            <wp:simplePos x="0" y="0"/>
-            <wp:positionH relativeFrom="column">
-              <wp:posOffset>0</wp:posOffset>
-            </wp:positionH>
-            <wp:positionV relativeFrom="paragraph">
-              <wp:posOffset>314770</wp:posOffset>
-            </wp:positionV>
-            <wp:extent cx="6534150" cy="2955925"/>
-            <wp:effectExtent l="0" t="0" r="0" b="0"/>
-            <wp:wrapTopAndBottom/>
-            <wp:docPr id="225717007" name="Picture 2"/>
+          <wp:inline distT="0" distB="0" distL="0" distR="0" wp14:anchorId="5DD37A1F" wp14:editId="238C41D4">
+            <wp:extent cx="5731510" cy="4297045"/>
+            <wp:effectExtent l="0" t="0" r="2540" b="8255"/>
+            <wp:docPr id="1913256158" name="Picture 1"/>
             <wp:cNvGraphicFramePr>
               <a:graphicFrameLocks xmlns:a="http://schemas.openxmlformats.org/drawingml/2006/main" noChangeAspect="1"/>
             </wp:cNvGraphicFramePr>
@@ -106,52 +98,28 @@
               <a:graphicData uri="http://schemas.openxmlformats.org/drawingml/2006/picture">
                 <pic:pic xmlns:pic="http://schemas.openxmlformats.org/drawingml/2006/picture">
                   <pic:nvPicPr>
-                    <pic:cNvPr id="0" name="Picture 6"/>
-                    <pic:cNvPicPr>
-                      <a:picLocks noChangeAspect="1" noChangeArrowheads="1"/>
-                    </pic:cNvPicPr>
+                    <pic:cNvPr id="1913256158" name=""/>
+                    <pic:cNvPicPr/>
                   </pic:nvPicPr>
-                  <pic:blipFill rotWithShape="1">
-                    <a:blip r:embed="rId5" cstate="print">
-                      <a:extLst>
-                        <a:ext uri="{28A0092B-C50C-407E-A947-70E740481C1C}">
-                          <a14:useLocalDpi xmlns:a14="http://schemas.microsoft.com/office/drawing/2010/main" val="0"/>
-                        </a:ext>
-                      </a:extLst>
-                    </a:blip>
-                    <a:srcRect l="7389" t="14791" r="7449" b="14772"/>
+                  <pic:blipFill>
+                    <a:blip r:embed="rId5"/>
                     <a:stretch>
                       <a:fillRect/>
                     </a:stretch>
                   </pic:blipFill>
-                  <pic:spPr bwMode="auto">
+                  <pic:spPr>
                     <a:xfrm>
                       <a:off x="0" y="0"/>
-                      <a:ext cx="6534150" cy="2955925"/>
+                      <a:ext cx="5731510" cy="4297045"/>
                     </a:xfrm>
                     <a:prstGeom prst="rect">
                       <a:avLst/>
                     </a:prstGeom>
-                    <a:noFill/>
-                    <a:ln>
-                      <a:noFill/>
-                    </a:ln>
-                    <a:extLst>
-                      <a:ext uri="{53640926-AAD7-44D8-BBD7-CCE9431645EC}">
-                        <a14:shadowObscured xmlns:a14="http://schemas.microsoft.com/office/drawing/2010/main"/>
-                      </a:ext>
-                    </a:extLst>
                   </pic:spPr>
                 </pic:pic>
               </a:graphicData>
             </a:graphic>
-            <wp14:sizeRelH relativeFrom="margin">
-              <wp14:pctWidth>0</wp14:pctWidth>
-            </wp14:sizeRelH>
-            <wp14:sizeRelV relativeFrom="margin">
-              <wp14:pctHeight>0</wp14:pctHeight>
-            </wp14:sizeRelV>
-          </wp:anchor>
+          </wp:inline>
         </w:drawing>
       </w:r>
     </w:p>
@@ -159,6 +127,9 @@
       <w:pPr>
         <w:rPr>
           <w:rFonts w:ascii="Calibri" w:hAnsi="Calibri" w:cs="Calibri"/>
+          <w:b/>
+          <w:bCs/>
+          <w:color w:val="153D63" w:themeColor="text2" w:themeTint="E6"/>
         </w:rPr>
       </w:pPr>
       <w:r>
@@ -193,6 +164,13 @@
         </w:rPr>
         <w:t>Vocabolario:</w:t>
       </w:r>
+    </w:p>
+    <w:p>
+      <w:pPr>
+        <w:rPr>
+          <w:rFonts w:ascii="Calibri" w:hAnsi="Calibri" w:cs="Calibri"/>
+        </w:rPr>
+      </w:pPr>
     </w:p>
     <w:tbl>
       <w:tblPr>
@@ -337,7 +315,23 @@
                 <w:sz w:val="22"/>
                 <w:szCs w:val="22"/>
               </w:rPr>
-              <w:t>Richiesta mandata dalla compagnia, specificando un PID</w:t>
+              <w:t>Richiesta mandata dal</w:t>
+            </w:r>
+            <w:r>
+              <w:rPr>
+                <w:rFonts w:ascii="Calibri" w:hAnsi="Calibri" w:cs="Calibri"/>
+                <w:sz w:val="22"/>
+                <w:szCs w:val="22"/>
+              </w:rPr>
+              <w:t>la compagnia</w:t>
+            </w:r>
+            <w:r>
+              <w:rPr>
+                <w:rFonts w:ascii="Calibri" w:hAnsi="Calibri" w:cs="Calibri"/>
+                <w:sz w:val="22"/>
+                <w:szCs w:val="22"/>
+              </w:rPr>
+              <w:t>, specificando un PID</w:t>
             </w:r>
           </w:p>
         </w:tc>
@@ -506,7 +500,15 @@
                 <w:rFonts w:ascii="Calibri" w:eastAsia="Calibri" w:hAnsi="Calibri" w:cs="Calibri"/>
                 <w:sz w:val="22"/>
               </w:rPr>
-              <w:t>Componente software progettato per svolgere una specifica funzione del sistema. Ogni microservizio comunica con gli altri tramite messaggi, rendendo il sistema flessibile e scalabile.</w:t>
+              <w:t xml:space="preserve">Componente software progettato per svolgere una specifica funzione del sistema. Ogni microservizio comunica con gli altri tramite </w:t>
+            </w:r>
+            <w:r>
+              <w:rPr>
+                <w:rFonts w:ascii="Calibri" w:eastAsia="Calibri" w:hAnsi="Calibri" w:cs="Calibri"/>
+                <w:sz w:val="22"/>
+              </w:rPr>
+              <w:lastRenderedPageBreak/>
+              <w:t>messaggi, rendendo il sistema flessibile e scalabile.</w:t>
             </w:r>
           </w:p>
         </w:tc>
@@ -527,6 +529,7 @@
                 <w:rFonts w:ascii="Calibri" w:eastAsia="Calibri" w:hAnsi="Calibri" w:cs="Calibri"/>
                 <w:sz w:val="22"/>
               </w:rPr>
+              <w:lastRenderedPageBreak/>
               <w:t>GUI (</w:t>
             </w:r>
             <w:proofErr w:type="spellStart"/>
@@ -548,19 +551,13 @@
               <w:rPr>
                 <w:rFonts w:ascii="Calibri" w:hAnsi="Calibri" w:cs="Calibri"/>
               </w:rPr>
-              <w:t>Interface</w:t>
-            </w:r>
-            <w:r>
-              <w:rPr>
-                <w:rFonts w:ascii="Calibri" w:hAnsi="Calibri" w:cs="Calibri"/>
-              </w:rPr>
-              <w:t>)</w:t>
-            </w:r>
-            <w:r>
-              <w:rPr>
-                <w:rFonts w:ascii="Calibri" w:hAnsi="Calibri" w:cs="Calibri"/>
-              </w:rPr>
-              <w:t>/</w:t>
+              <w:t xml:space="preserve">Interface) </w:t>
+            </w:r>
+            <w:r>
+              <w:rPr>
+                <w:rFonts w:ascii="Calibri" w:hAnsi="Calibri" w:cs="Calibri"/>
+              </w:rPr>
+              <w:t xml:space="preserve"> /</w:t>
             </w:r>
             <w:proofErr w:type="gramEnd"/>
             <w:r>
@@ -724,16 +721,7 @@
                 <w:sz w:val="22"/>
                 <w:szCs w:val="22"/>
               </w:rPr>
-              <w:t xml:space="preserve"> </w:t>
-            </w:r>
-            <w:r>
-              <w:rPr>
-                <w:rFonts w:ascii="Calibri" w:hAnsi="Calibri" w:cs="Calibri"/>
-                <w:sz w:val="22"/>
-                <w:szCs w:val="22"/>
-              </w:rPr>
-              <w:lastRenderedPageBreak/>
-              <w:t xml:space="preserve">Design (DDD) e si riferisce a un ambito applicativo ben definito e autonomo all'interno del quale vengono definite entità, regole e logiche di business in modo univoco e chiaro. All'interno di un </w:t>
+              <w:t xml:space="preserve"> Design (DDD) e si riferisce a un ambito applicativo ben definito e autonomo all'interno del quale vengono definite entità, regole e logiche di business in modo univoco e chiaro. All'interno di un </w:t>
             </w:r>
             <w:proofErr w:type="spellStart"/>
             <w:r>
@@ -790,7 +778,6 @@
                 <w:rFonts w:ascii="Calibri" w:eastAsia="Calibri" w:hAnsi="Calibri" w:cs="Calibri"/>
                 <w:sz w:val="22"/>
               </w:rPr>
-              <w:lastRenderedPageBreak/>
               <w:t>IOPort</w:t>
             </w:r>
           </w:p>
@@ -1220,6 +1207,7 @@
                 <w:rFonts w:ascii="Calibri" w:eastAsia="Calibri" w:hAnsi="Calibri" w:cs="Calibri"/>
                 <w:sz w:val="22"/>
               </w:rPr>
+              <w:lastRenderedPageBreak/>
               <w:t>DFREE</w:t>
             </w:r>
           </w:p>
@@ -1373,15 +1361,7 @@
                 <w:rFonts w:ascii="Calibri" w:eastAsia="Calibri" w:hAnsi="Calibri" w:cs="Calibri"/>
                 <w:sz w:val="22"/>
               </w:rPr>
-              <w:t xml:space="preserve">Rappresentazione concettuale dell’intero sistema, con attori, componenti e interazioni, </w:t>
-            </w:r>
-            <w:r>
-              <w:rPr>
-                <w:rFonts w:ascii="Calibri" w:eastAsia="Calibri" w:hAnsi="Calibri" w:cs="Calibri"/>
-                <w:sz w:val="22"/>
-              </w:rPr>
-              <w:lastRenderedPageBreak/>
-              <w:t>usata come base per l’architettura e la progettazione tecnica.</w:t>
+              <w:t>Rappresentazione concettuale dell’intero sistema, con attori, componenti e interazioni, usata come base per l’architettura e la progettazione tecnica.</w:t>
             </w:r>
           </w:p>
           <w:p>
@@ -1409,7 +1389,6 @@
                 <w:rFonts w:ascii="Calibri" w:eastAsia="Calibri" w:hAnsi="Calibri" w:cs="Calibri"/>
                 <w:sz w:val="22"/>
               </w:rPr>
-              <w:lastRenderedPageBreak/>
               <w:t>attore</w:t>
             </w:r>
           </w:p>
@@ -1540,23 +1519,51 @@
                 <w:sz w:val="22"/>
                 <w:szCs w:val="22"/>
               </w:rPr>
-              <w:t xml:space="preserve"> Java Object</w:t>
-            </w:r>
-            <w:r>
+              <w:t xml:space="preserve"> Java Object: un oggetto di una classe in java</w:t>
+            </w:r>
+          </w:p>
+        </w:tc>
+      </w:tr>
+      <w:tr>
+        <w:tc>
+          <w:tcPr>
+            <w:tcW w:w="4508" w:type="dxa"/>
+          </w:tcPr>
+          <w:p>
+            <w:pPr>
+              <w:rPr>
+                <w:rFonts w:ascii="Calibri" w:eastAsia="Calibri" w:hAnsi="Calibri" w:cs="Calibri"/>
+                <w:sz w:val="22"/>
+              </w:rPr>
+            </w:pPr>
+            <w:r>
+              <w:rPr>
+                <w:rFonts w:ascii="Calibri" w:eastAsia="Calibri" w:hAnsi="Calibri" w:cs="Calibri"/>
+                <w:sz w:val="22"/>
+              </w:rPr>
+              <w:t>Anomalia</w:t>
+            </w:r>
+          </w:p>
+        </w:tc>
+        <w:tc>
+          <w:tcPr>
+            <w:tcW w:w="4508" w:type="dxa"/>
+          </w:tcPr>
+          <w:p>
+            <w:pPr>
               <w:rPr>
                 <w:rFonts w:ascii="Calibri" w:hAnsi="Calibri" w:cs="Calibri"/>
                 <w:sz w:val="22"/>
                 <w:szCs w:val="22"/>
               </w:rPr>
-              <w:t>:</w:t>
-            </w:r>
+            </w:pPr>
             <w:r>
               <w:rPr>
                 <w:rFonts w:ascii="Calibri" w:hAnsi="Calibri" w:cs="Calibri"/>
                 <w:sz w:val="22"/>
                 <w:szCs w:val="22"/>
               </w:rPr>
-              <w:t xml:space="preserve"> un oggetto di una classe in java</w:t>
+              <w:t>Nel documento è inteso come un comportamento inatteso di un componente hardware, tale da compromettere il normale funzionamento del sistema.</w:t>
             </w:r>
           </w:p>
         </w:tc>
@@ -1566,9 +1573,23 @@
       <w:pPr>
         <w:rPr>
           <w:rFonts w:ascii="Calibri" w:hAnsi="Calibri" w:cs="Calibri"/>
+        </w:rPr>
+      </w:pPr>
+    </w:p>
+    <w:p>
+      <w:pPr>
+        <w:rPr>
+          <w:rFonts w:ascii="Calibri" w:hAnsi="Calibri" w:cs="Calibri"/>
           <w:color w:val="153D63" w:themeColor="text2" w:themeTint="E6"/>
         </w:rPr>
       </w:pPr>
+      <w:r>
+        <w:rPr>
+          <w:rFonts w:ascii="Calibri" w:hAnsi="Calibri" w:cs="Calibri"/>
+          <w:color w:val="153D63" w:themeColor="text2" w:themeTint="E6"/>
+        </w:rPr>
+        <w:t xml:space="preserve"> </w:t>
+      </w:r>
     </w:p>
     <w:p>
       <w:pPr>
@@ -1870,6 +1891,7 @@
           <w:bCs/>
           <w:color w:val="153D63" w:themeColor="text2" w:themeTint="E6"/>
         </w:rPr>
+        <w:lastRenderedPageBreak/>
         <w:t>RF2. Segnalazione rilevamento anomalia:</w:t>
       </w:r>
       <w:r>
@@ -2025,7 +2047,6 @@
           <w:bCs/>
           <w:color w:val="153D63" w:themeColor="text2" w:themeTint="E6"/>
         </w:rPr>
-        <w:lastRenderedPageBreak/>
         <w:t>Comportamento del sonarservice:</w:t>
       </w:r>
     </w:p>
@@ -2595,6 +2616,7 @@
           <w:rFonts w:ascii="Calibri" w:hAnsi="Calibri" w:cs="Calibri"/>
           <w:color w:val="000000" w:themeColor="text1"/>
         </w:rPr>
+        <w:lastRenderedPageBreak/>
         <w:t>La risoluzione dell’anomalia avviene quando viene registrato un valore d ≤ DFREE. In tal caso, il sonarservice:</w:t>
       </w:r>
       <w:r>
@@ -2765,7 +2787,6 @@
         <w:t xml:space="preserve">e </w:t>
       </w:r>
       <w:proofErr w:type="spellStart"/>
-      <w:proofErr w:type="gramStart"/>
       <w:r>
         <w:rPr>
           <w:rFonts w:ascii="Calibri" w:hAnsi="Calibri" w:cs="Calibri"/>
@@ -2779,18 +2800,10 @@
       <w:r>
         <w:rPr>
           <w:rFonts w:ascii="Calibri" w:hAnsi="Calibri" w:cs="Calibri"/>
-          <w:color w:val="0E2841" w:themeColor="text2"/>
-        </w:rPr>
-        <w:t xml:space="preserve"> </w:t>
-      </w:r>
-      <w:r>
-        <w:rPr>
-          <w:rFonts w:ascii="Calibri" w:hAnsi="Calibri" w:cs="Calibri"/>
           <w:color w:val="0D0D0D" w:themeColor="text1" w:themeTint="F2"/>
         </w:rPr>
         <w:t>.</w:t>
       </w:r>
-      <w:proofErr w:type="gramEnd"/>
     </w:p>
     <w:p>
       <w:pPr>
@@ -2831,7 +2844,21 @@
           <w:rFonts w:ascii="Calibri" w:hAnsi="Calibri" w:cs="Calibri"/>
           <w:color w:val="0D0D0D" w:themeColor="text1" w:themeTint="F2"/>
         </w:rPr>
-        <w:t xml:space="preserve">effettuare la misurazione </w:t>
+        <w:t>effettuare la misurazione</w:t>
+      </w:r>
+      <w:r>
+        <w:rPr>
+          <w:rFonts w:ascii="Calibri" w:hAnsi="Calibri" w:cs="Calibri"/>
+          <w:color w:val="0D0D0D" w:themeColor="text1" w:themeTint="F2"/>
+        </w:rPr>
+        <w:t xml:space="preserve"> della distanza periodicamente.</w:t>
+      </w:r>
+      <w:r>
+        <w:rPr>
+          <w:rFonts w:ascii="Calibri" w:hAnsi="Calibri" w:cs="Calibri"/>
+          <w:color w:val="0D0D0D" w:themeColor="text1" w:themeTint="F2"/>
+        </w:rPr>
+        <w:t xml:space="preserve"> </w:t>
       </w:r>
     </w:p>
     <w:p>
@@ -2904,7 +2931,6 @@
           <w:rFonts w:ascii="Calibri" w:hAnsi="Calibri" w:cs="Calibri"/>
           <w:color w:val="171717" w:themeColor="background2" w:themeShade="1A"/>
         </w:rPr>
-        <w:lastRenderedPageBreak/>
         <w:t xml:space="preserve">Questa suddivisione permette di mantenere un livello di astrazione superiore in Detector, lasciando a </w:t>
       </w:r>
       <w:proofErr w:type="spellStart"/>
@@ -2923,22 +2949,6 @@
         </w:rPr>
         <w:t xml:space="preserve"> il compito di comunicare con i dispositivi fisici sonar e led se necessario.</w:t>
       </w:r>
-    </w:p>
-    <w:p>
-      <w:pPr>
-        <w:rPr>
-          <w:rFonts w:ascii="Calibri" w:hAnsi="Calibri" w:cs="Calibri"/>
-          <w:color w:val="171717" w:themeColor="background2" w:themeShade="1A"/>
-        </w:rPr>
-      </w:pPr>
-    </w:p>
-    <w:p>
-      <w:pPr>
-        <w:rPr>
-          <w:rFonts w:ascii="Calibri" w:hAnsi="Calibri" w:cs="Calibri"/>
-          <w:color w:val="171717" w:themeColor="background2" w:themeShade="1A"/>
-        </w:rPr>
-      </w:pPr>
     </w:p>
     <w:p>
       <w:pPr>

</xml_diff>